<commit_message>
Pequenas mudancas no uml e na classe fotos.
</commit_message>
<xml_diff>
--- a/Requisitos Projeto EVG.docx
+++ b/Requisitos Projeto EVG.docx
@@ -2708,7 +2708,97 @@
           <w:sz w:val="22"/>
           <w:szCs w:val="22"/>
         </w:rPr>
-        <w:t xml:space="preserve"> de todas as atividades desempenhada pela evangelização.</w:t>
+        <w:t xml:space="preserve"> de tod</w:t>
+      </w:r>
+      <w:r>
+        <w:rPr>
+          <w:rFonts w:ascii="Arial" w:eastAsia="Arial" w:hAnsi="Arial" w:cs="Arial"/>
+          <w:i/>
+          <w:sz w:val="22"/>
+          <w:szCs w:val="22"/>
+        </w:rPr>
+        <w:t>o</w:t>
+      </w:r>
+      <w:r>
+        <w:rPr>
+          <w:rFonts w:ascii="Arial" w:eastAsia="Arial" w:hAnsi="Arial" w:cs="Arial"/>
+          <w:i/>
+          <w:sz w:val="22"/>
+          <w:szCs w:val="22"/>
+        </w:rPr>
+        <w:t xml:space="preserve">s </w:t>
+      </w:r>
+      <w:r>
+        <w:rPr>
+          <w:rFonts w:ascii="Arial" w:eastAsia="Arial" w:hAnsi="Arial" w:cs="Arial"/>
+          <w:i/>
+          <w:sz w:val="22"/>
+          <w:szCs w:val="22"/>
+        </w:rPr>
+        <w:t>o</w:t>
+      </w:r>
+      <w:r>
+        <w:rPr>
+          <w:rFonts w:ascii="Arial" w:eastAsia="Arial" w:hAnsi="Arial" w:cs="Arial"/>
+          <w:i/>
+          <w:sz w:val="22"/>
+          <w:szCs w:val="22"/>
+        </w:rPr>
+        <w:t xml:space="preserve">s </w:t>
+      </w:r>
+      <w:r>
+        <w:rPr>
+          <w:rFonts w:ascii="Arial" w:eastAsia="Arial" w:hAnsi="Arial" w:cs="Arial"/>
+          <w:i/>
+          <w:sz w:val="22"/>
+          <w:szCs w:val="22"/>
+        </w:rPr>
+        <w:t>relatórios</w:t>
+      </w:r>
+      <w:r>
+        <w:rPr>
+          <w:rFonts w:ascii="Arial" w:eastAsia="Arial" w:hAnsi="Arial" w:cs="Arial"/>
+          <w:i/>
+          <w:sz w:val="22"/>
+          <w:szCs w:val="22"/>
+        </w:rPr>
+        <w:t xml:space="preserve"> </w:t>
+      </w:r>
+      <w:r>
+        <w:rPr>
+          <w:rFonts w:ascii="Arial" w:eastAsia="Arial" w:hAnsi="Arial" w:cs="Arial"/>
+          <w:i/>
+          <w:sz w:val="22"/>
+          <w:szCs w:val="22"/>
+        </w:rPr>
+        <w:t xml:space="preserve">de todos os grupos </w:t>
+      </w:r>
+      <w:r>
+        <w:rPr>
+          <w:rFonts w:ascii="Arial" w:eastAsia="Arial" w:hAnsi="Arial" w:cs="Arial"/>
+          <w:i/>
+          <w:sz w:val="22"/>
+          <w:szCs w:val="22"/>
+        </w:rPr>
+        <w:t>desempenhad</w:t>
+      </w:r>
+      <w:r>
+        <w:rPr>
+          <w:rFonts w:ascii="Arial" w:eastAsia="Arial" w:hAnsi="Arial" w:cs="Arial"/>
+          <w:i/>
+          <w:sz w:val="22"/>
+          <w:szCs w:val="22"/>
+        </w:rPr>
+        <w:t>o</w:t>
+      </w:r>
+      <w:r>
+        <w:rPr>
+          <w:rFonts w:ascii="Arial" w:eastAsia="Arial" w:hAnsi="Arial" w:cs="Arial"/>
+          <w:i/>
+          <w:sz w:val="22"/>
+          <w:szCs w:val="22"/>
+        </w:rPr>
+        <w:t xml:space="preserve"> pela evangelização.</w:t>
       </w:r>
     </w:p>
     <w:p>
@@ -2780,7 +2870,41 @@
           <w:sz w:val="22"/>
           <w:szCs w:val="22"/>
         </w:rPr>
-        <w:t xml:space="preserve"> controlado todos os relatórios de todos os projetos da evangelização, criação, edição, remoção e buscas para os usuários com as devidas permissões.</w:t>
+        <w:t xml:space="preserve"> controlado todos os relatórios de todos os projetos da evangelização, criação, edição, remoção</w:t>
+      </w:r>
+      <w:r>
+        <w:rPr>
+          <w:rFonts w:ascii="Arial" w:eastAsia="Arial" w:hAnsi="Arial" w:cs="Arial"/>
+          <w:sz w:val="22"/>
+          <w:szCs w:val="22"/>
+        </w:rPr>
+        <w:t>,</w:t>
+      </w:r>
+      <w:r>
+        <w:rPr>
+          <w:rFonts w:ascii="Arial" w:eastAsia="Arial" w:hAnsi="Arial" w:cs="Arial"/>
+          <w:sz w:val="22"/>
+          <w:szCs w:val="22"/>
+        </w:rPr>
+        <w:t xml:space="preserve"> buscas </w:t>
+      </w:r>
+      <w:r>
+        <w:rPr>
+          <w:rFonts w:ascii="Arial" w:eastAsia="Arial" w:hAnsi="Arial" w:cs="Arial"/>
+          <w:sz w:val="22"/>
+          <w:szCs w:val="22"/>
+        </w:rPr>
+        <w:t xml:space="preserve">e impressão </w:t>
+      </w:r>
+      <w:bookmarkStart w:id="2" w:name="_GoBack"/>
+      <w:bookmarkEnd w:id="2"/>
+      <w:r>
+        <w:rPr>
+          <w:rFonts w:ascii="Arial" w:eastAsia="Arial" w:hAnsi="Arial" w:cs="Arial"/>
+          <w:sz w:val="22"/>
+          <w:szCs w:val="22"/>
+        </w:rPr>
+        <w:t>para os usuários com as devidas permissões.</w:t>
       </w:r>
     </w:p>
     <w:p>
@@ -4376,7 +4500,7 @@
           <w:rFonts w:ascii="Arial" w:eastAsia="Arial" w:hAnsi="Arial" w:cs="Arial"/>
         </w:rPr>
       </w:pPr>
-      <w:bookmarkStart w:id="2" w:name="_Hlk9506877"/>
+      <w:bookmarkStart w:id="3" w:name="_Hlk9506877"/>
       <w:r>
         <w:rPr>
           <w:rFonts w:ascii="Arial" w:eastAsia="Arial" w:hAnsi="Arial" w:cs="Arial"/>
@@ -4646,7 +4770,7 @@
         <w:t xml:space="preserve"> Administrador.</w:t>
       </w:r>
     </w:p>
-    <w:bookmarkEnd w:id="2"/>
+    <w:bookmarkEnd w:id="3"/>
     <w:p>
       <w:pPr>
         <w:tabs>
@@ -7930,7 +8054,7 @@
           <w:rFonts w:ascii="Arial" w:eastAsia="Arial" w:hAnsi="Arial" w:cs="Arial"/>
         </w:rPr>
       </w:pPr>
-      <w:bookmarkStart w:id="3" w:name="_Hlk9854844"/>
+      <w:bookmarkStart w:id="4" w:name="_Hlk9854844"/>
       <w:r>
         <w:rPr>
           <w:rFonts w:ascii="Arial" w:eastAsia="Arial" w:hAnsi="Arial" w:cs="Arial"/>
@@ -8208,7 +8332,7 @@
         </w:rPr>
         <w:t xml:space="preserve"> Administrador, Líder, Auxiliar.</w:t>
       </w:r>
-      <w:bookmarkEnd w:id="3"/>
+      <w:bookmarkEnd w:id="4"/>
     </w:p>
     <w:p>
       <w:pPr>
@@ -11181,21 +11305,7 @@
           <w:rFonts w:ascii="Arial" w:eastAsia="Arial" w:hAnsi="Arial" w:cs="Arial"/>
           <w:b/>
         </w:rPr>
-        <w:t xml:space="preserve">Caso de Uso: </w:t>
-      </w:r>
-      <w:r>
-        <w:rPr>
-          <w:rFonts w:ascii="Arial" w:eastAsia="Arial" w:hAnsi="Arial" w:cs="Arial"/>
-          <w:b/>
-        </w:rPr>
-        <w:t>Imprimir</w:t>
-      </w:r>
-      <w:r>
-        <w:rPr>
-          <w:rFonts w:ascii="Arial" w:eastAsia="Arial" w:hAnsi="Arial" w:cs="Arial"/>
-          <w:b/>
-        </w:rPr>
-        <w:t xml:space="preserve"> Membro</w:t>
+        <w:t>Caso de Uso: Imprimir Membro</w:t>
       </w:r>
     </w:p>
     <w:p>
@@ -11207,13 +11317,7 @@
         <w:t>Data:</w:t>
       </w:r>
       <w:r>
-        <w:t xml:space="preserve"> 2</w:t>
-      </w:r>
-      <w:r>
-        <w:t>7</w:t>
-      </w:r>
-      <w:r>
-        <w:t>/05/19</w:t>
+        <w:t xml:space="preserve"> 27/05/19</w:t>
       </w:r>
     </w:p>
     <w:p>
@@ -11254,10 +11358,7 @@
         <w:t xml:space="preserve">Descrição do Propósito: </w:t>
       </w:r>
       <w:r>
-        <w:t>Imprimi</w:t>
-      </w:r>
-      <w:r>
-        <w:t xml:space="preserve"> membros</w:t>
+        <w:t>Imprimi membros</w:t>
       </w:r>
       <w:r>
         <w:rPr>
@@ -11298,38 +11399,28 @@
           <w:rFonts w:ascii="Arial" w:eastAsia="Arial" w:hAnsi="Arial" w:cs="Arial"/>
           <w:b/>
         </w:rPr>
-        <w:t>Cursos Normais:</w:t>
-      </w:r>
-      <w:r>
-        <w:rPr>
-          <w:rFonts w:ascii="Arial" w:eastAsia="Arial" w:hAnsi="Arial" w:cs="Arial"/>
-          <w:b/>
-        </w:rPr>
+        <w:t xml:space="preserve">Cursos Normais: </w:t>
+      </w:r>
+      <w:r>
+        <w:t>Imprime</w:t>
+      </w:r>
+      <w:r>
         <w:t xml:space="preserve"> </w:t>
       </w:r>
       <w:r>
-        <w:t>Imprime</w:t>
+        <w:t>o</w:t>
       </w:r>
       <w:r>
         <w:t xml:space="preserve"> </w:t>
       </w:r>
       <w:r>
-        <w:t>o</w:t>
-      </w:r>
-      <w:r>
-        <w:t xml:space="preserve"> </w:t>
-      </w:r>
-      <w:r>
         <w:t>cadastro</w:t>
       </w:r>
       <w:r>
         <w:t xml:space="preserve"> de</w:t>
       </w:r>
       <w:r>
-        <w:t xml:space="preserve"> membros ativos</w:t>
-      </w:r>
-      <w:r>
-        <w:t xml:space="preserve"> e os não ativos</w:t>
+        <w:t xml:space="preserve"> membros ativos e os não ativos</w:t>
       </w:r>
       <w:r>
         <w:rPr>
@@ -11401,10 +11492,7 @@
         <w:t>-l</w:t>
       </w:r>
       <w:r>
-        <w:t>o</w:t>
-      </w:r>
-      <w:r>
-        <w:t>(s)</w:t>
+        <w:t>o(s)</w:t>
       </w:r>
       <w:r>
         <w:t xml:space="preserve">. </w:t>
@@ -11510,28 +11598,7 @@
           <w:rFonts w:ascii="Arial" w:eastAsia="Arial" w:hAnsi="Arial" w:cs="Arial"/>
           <w:b/>
         </w:rPr>
-        <w:t xml:space="preserve">Caso de Uso: </w:t>
-      </w:r>
-      <w:r>
-        <w:rPr>
-          <w:rFonts w:ascii="Arial" w:eastAsia="Arial" w:hAnsi="Arial" w:cs="Arial"/>
-          <w:b/>
-        </w:rPr>
-        <w:t>Imprimir</w:t>
-      </w:r>
-      <w:r>
-        <w:rPr>
-          <w:rFonts w:ascii="Arial" w:eastAsia="Arial" w:hAnsi="Arial" w:cs="Arial"/>
-          <w:b/>
-        </w:rPr>
-        <w:t xml:space="preserve"> </w:t>
-      </w:r>
-      <w:r>
-        <w:rPr>
-          <w:rFonts w:ascii="Arial" w:eastAsia="Arial" w:hAnsi="Arial" w:cs="Arial"/>
-          <w:b/>
-        </w:rPr>
-        <w:t>Evangelista</w:t>
+        <w:t>Caso de Uso: Imprimir Evangelista</w:t>
       </w:r>
     </w:p>
     <w:p>
@@ -11543,13 +11610,7 @@
         <w:t>Data:</w:t>
       </w:r>
       <w:r>
-        <w:t xml:space="preserve"> 2</w:t>
-      </w:r>
-      <w:r>
-        <w:t>7</w:t>
-      </w:r>
-      <w:r>
-        <w:t>/05/19</w:t>
+        <w:t xml:space="preserve"> 27/05/19</w:t>
       </w:r>
     </w:p>
     <w:p>
@@ -11590,18 +11651,73 @@
         <w:t xml:space="preserve">Descrição do Propósito: </w:t>
       </w:r>
       <w:r>
+        <w:t>Imprimi evangelista(s)</w:t>
+      </w:r>
+      <w:r>
+        <w:rPr>
+          <w:rFonts w:ascii="Arial" w:eastAsia="Arial" w:hAnsi="Arial" w:cs="Arial"/>
+          <w:i/>
+          <w:sz w:val="22"/>
+          <w:szCs w:val="22"/>
+        </w:rPr>
+        <w:t>.</w:t>
+      </w:r>
+    </w:p>
+    <w:p>
+      <w:pPr>
+        <w:tabs>
+          <w:tab w:val="center" w:pos="4419"/>
+          <w:tab w:val="right" w:pos="8838"/>
+        </w:tabs>
+        <w:rPr>
+          <w:rFonts w:ascii="Arial" w:eastAsia="Arial" w:hAnsi="Arial" w:cs="Arial"/>
+        </w:rPr>
+      </w:pPr>
+    </w:p>
+    <w:p>
+      <w:pPr>
+        <w:tabs>
+          <w:tab w:val="center" w:pos="4419"/>
+          <w:tab w:val="right" w:pos="8838"/>
+        </w:tabs>
+        <w:jc w:val="both"/>
+        <w:rPr>
+          <w:rFonts w:ascii="Arial" w:eastAsia="Arial" w:hAnsi="Arial" w:cs="Arial"/>
+          <w:sz w:val="22"/>
+          <w:szCs w:val="22"/>
+        </w:rPr>
+      </w:pPr>
+      <w:r>
+        <w:rPr>
+          <w:rFonts w:ascii="Arial" w:eastAsia="Arial" w:hAnsi="Arial" w:cs="Arial"/>
+          <w:b/>
+        </w:rPr>
+        <w:t xml:space="preserve">Cursos Normais: </w:t>
+      </w:r>
+      <w:r>
         <w:t>Imprimi</w:t>
       </w:r>
       <w:r>
         <w:t xml:space="preserve"> </w:t>
       </w:r>
       <w:r>
-        <w:t>evangelista(s)</w:t>
-      </w:r>
-      <w:r>
-        <w:rPr>
-          <w:rFonts w:ascii="Arial" w:eastAsia="Arial" w:hAnsi="Arial" w:cs="Arial"/>
-          <w:i/>
+        <w:t>o</w:t>
+      </w:r>
+      <w:r>
+        <w:t xml:space="preserve"> </w:t>
+      </w:r>
+      <w:r>
+        <w:t>cadastro</w:t>
+      </w:r>
+      <w:r>
+        <w:t xml:space="preserve"> de</w:t>
+      </w:r>
+      <w:r>
+        <w:t xml:space="preserve"> evangelistas ativos e ou inativos</w:t>
+      </w:r>
+      <w:r>
+        <w:rPr>
+          <w:rFonts w:ascii="Arial" w:eastAsia="Arial" w:hAnsi="Arial" w:cs="Arial"/>
           <w:sz w:val="22"/>
           <w:szCs w:val="22"/>
         </w:rPr>
@@ -11616,6 +11732,19 @@
         </w:tabs>
         <w:rPr>
           <w:rFonts w:ascii="Arial" w:eastAsia="Arial" w:hAnsi="Arial" w:cs="Arial"/>
+          <w:sz w:val="22"/>
+          <w:szCs w:val="22"/>
+        </w:rPr>
+      </w:pPr>
+    </w:p>
+    <w:p>
+      <w:pPr>
+        <w:tabs>
+          <w:tab w:val="center" w:pos="4419"/>
+          <w:tab w:val="right" w:pos="8838"/>
+        </w:tabs>
+        <w:rPr>
+          <w:rFonts w:ascii="Arial" w:eastAsia="Arial" w:hAnsi="Arial" w:cs="Arial"/>
         </w:rPr>
       </w:pPr>
     </w:p>
@@ -11626,104 +11755,21 @@
           <w:tab w:val="right" w:pos="8838"/>
         </w:tabs>
         <w:jc w:val="both"/>
-        <w:rPr>
-          <w:rFonts w:ascii="Arial" w:eastAsia="Arial" w:hAnsi="Arial" w:cs="Arial"/>
-          <w:sz w:val="22"/>
-          <w:szCs w:val="22"/>
-        </w:rPr>
-      </w:pPr>
-      <w:r>
-        <w:rPr>
-          <w:rFonts w:ascii="Arial" w:eastAsia="Arial" w:hAnsi="Arial" w:cs="Arial"/>
-          <w:b/>
-        </w:rPr>
-        <w:t xml:space="preserve">Cursos Normais: </w:t>
-      </w:r>
-      <w:r>
-        <w:t>Imprimi</w:t>
-      </w:r>
-      <w:r>
-        <w:t xml:space="preserve"> </w:t>
-      </w:r>
-      <w:r>
-        <w:t>o</w:t>
-      </w:r>
-      <w:r>
-        <w:t xml:space="preserve"> </w:t>
-      </w:r>
-      <w:r>
-        <w:t>cadastro</w:t>
-      </w:r>
-      <w:r>
-        <w:t xml:space="preserve"> de</w:t>
-      </w:r>
-      <w:r>
-        <w:t xml:space="preserve"> </w:t>
+      </w:pPr>
+      <w:r>
+        <w:rPr>
+          <w:rFonts w:ascii="Arial" w:eastAsia="Arial" w:hAnsi="Arial" w:cs="Arial"/>
+          <w:b/>
+        </w:rPr>
+        <w:t xml:space="preserve">Cursos Alternativos: </w:t>
+      </w:r>
+      <w:r>
+        <w:t xml:space="preserve">Se não houver </w:t>
       </w:r>
       <w:r>
         <w:t>evangelista</w:t>
       </w:r>
       <w:r>
-        <w:t>s ativos</w:t>
-      </w:r>
-      <w:r>
-        <w:t xml:space="preserve"> e ou inativos</w:t>
-      </w:r>
-      <w:r>
-        <w:rPr>
-          <w:rFonts w:ascii="Arial" w:eastAsia="Arial" w:hAnsi="Arial" w:cs="Arial"/>
-          <w:sz w:val="22"/>
-          <w:szCs w:val="22"/>
-        </w:rPr>
-        <w:t>.</w:t>
-      </w:r>
-    </w:p>
-    <w:p>
-      <w:pPr>
-        <w:tabs>
-          <w:tab w:val="center" w:pos="4419"/>
-          <w:tab w:val="right" w:pos="8838"/>
-        </w:tabs>
-        <w:rPr>
-          <w:rFonts w:ascii="Arial" w:eastAsia="Arial" w:hAnsi="Arial" w:cs="Arial"/>
-          <w:sz w:val="22"/>
-          <w:szCs w:val="22"/>
-        </w:rPr>
-      </w:pPr>
-    </w:p>
-    <w:p>
-      <w:pPr>
-        <w:tabs>
-          <w:tab w:val="center" w:pos="4419"/>
-          <w:tab w:val="right" w:pos="8838"/>
-        </w:tabs>
-        <w:rPr>
-          <w:rFonts w:ascii="Arial" w:eastAsia="Arial" w:hAnsi="Arial" w:cs="Arial"/>
-        </w:rPr>
-      </w:pPr>
-    </w:p>
-    <w:p>
-      <w:pPr>
-        <w:tabs>
-          <w:tab w:val="center" w:pos="4419"/>
-          <w:tab w:val="right" w:pos="8838"/>
-        </w:tabs>
-        <w:jc w:val="both"/>
-      </w:pPr>
-      <w:r>
-        <w:rPr>
-          <w:rFonts w:ascii="Arial" w:eastAsia="Arial" w:hAnsi="Arial" w:cs="Arial"/>
-          <w:b/>
-        </w:rPr>
-        <w:t xml:space="preserve">Cursos Alternativos: </w:t>
-      </w:r>
-      <w:r>
-        <w:t xml:space="preserve">Se não houver </w:t>
-      </w:r>
-      <w:r>
-        <w:t>evangelista</w:t>
-      </w:r>
-      <w:r>
         <w:t xml:space="preserve">, </w:t>
       </w:r>
       <w:r>
@@ -11739,10 +11785,7 @@
         <w:t>-l</w:t>
       </w:r>
       <w:r>
-        <w:t>o</w:t>
-      </w:r>
-      <w:r>
-        <w:t>(s)</w:t>
+        <w:t>o(s)</w:t>
       </w:r>
       <w:r>
         <w:t xml:space="preserve">. </w:t>
@@ -11848,14 +11891,7 @@
           <w:rFonts w:ascii="Arial" w:eastAsia="Arial" w:hAnsi="Arial" w:cs="Arial"/>
           <w:b/>
         </w:rPr>
-        <w:t xml:space="preserve">Caso de Uso: </w:t>
-      </w:r>
-      <w:r>
-        <w:rPr>
-          <w:rFonts w:ascii="Arial" w:eastAsia="Arial" w:hAnsi="Arial" w:cs="Arial"/>
-          <w:b/>
-        </w:rPr>
-        <w:t>Imprimir Usuário</w:t>
+        <w:t>Caso de Uso: Imprimir Usuário</w:t>
       </w:r>
     </w:p>
     <w:p>
@@ -11867,13 +11903,7 @@
         <w:t>Data:</w:t>
       </w:r>
       <w:r>
-        <w:t xml:space="preserve"> 2</w:t>
-      </w:r>
-      <w:r>
-        <w:t>7</w:t>
-      </w:r>
-      <w:r>
-        <w:t>/05/19</w:t>
+        <w:t xml:space="preserve"> 27/05/19</w:t>
       </w:r>
     </w:p>
     <w:p>
@@ -11976,75 +12006,63 @@
         <w:t xml:space="preserve"> de</w:t>
       </w:r>
       <w:r>
-        <w:t xml:space="preserve"> </w:t>
+        <w:t xml:space="preserve"> usuários ativos ou inativos</w:t>
+      </w:r>
+      <w:r>
+        <w:rPr>
+          <w:rFonts w:ascii="Arial" w:eastAsia="Arial" w:hAnsi="Arial" w:cs="Arial"/>
+          <w:sz w:val="22"/>
+          <w:szCs w:val="22"/>
+        </w:rPr>
+        <w:t>.</w:t>
+      </w:r>
+    </w:p>
+    <w:p>
+      <w:pPr>
+        <w:tabs>
+          <w:tab w:val="center" w:pos="4419"/>
+          <w:tab w:val="right" w:pos="8838"/>
+        </w:tabs>
+        <w:rPr>
+          <w:rFonts w:ascii="Arial" w:eastAsia="Arial" w:hAnsi="Arial" w:cs="Arial"/>
+          <w:sz w:val="22"/>
+          <w:szCs w:val="22"/>
+        </w:rPr>
+      </w:pPr>
+    </w:p>
+    <w:p>
+      <w:pPr>
+        <w:tabs>
+          <w:tab w:val="center" w:pos="4419"/>
+          <w:tab w:val="right" w:pos="8838"/>
+        </w:tabs>
+        <w:rPr>
+          <w:rFonts w:ascii="Arial" w:eastAsia="Arial" w:hAnsi="Arial" w:cs="Arial"/>
+        </w:rPr>
+      </w:pPr>
+    </w:p>
+    <w:p>
+      <w:pPr>
+        <w:tabs>
+          <w:tab w:val="center" w:pos="4419"/>
+          <w:tab w:val="right" w:pos="8838"/>
+        </w:tabs>
+        <w:jc w:val="both"/>
+      </w:pPr>
+      <w:r>
+        <w:rPr>
+          <w:rFonts w:ascii="Arial" w:eastAsia="Arial" w:hAnsi="Arial" w:cs="Arial"/>
+          <w:b/>
+        </w:rPr>
+        <w:t xml:space="preserve">Cursos Alternativos: </w:t>
+      </w:r>
+      <w:r>
+        <w:t xml:space="preserve">Se não houver </w:t>
       </w:r>
       <w:r>
         <w:t>usuário</w:t>
       </w:r>
       <w:r>
-        <w:t>s ativos</w:t>
-      </w:r>
-      <w:r>
-        <w:t xml:space="preserve"> ou inativos</w:t>
-      </w:r>
-      <w:r>
-        <w:rPr>
-          <w:rFonts w:ascii="Arial" w:eastAsia="Arial" w:hAnsi="Arial" w:cs="Arial"/>
-          <w:sz w:val="22"/>
-          <w:szCs w:val="22"/>
-        </w:rPr>
-        <w:t>.</w:t>
-      </w:r>
-    </w:p>
-    <w:p>
-      <w:pPr>
-        <w:tabs>
-          <w:tab w:val="center" w:pos="4419"/>
-          <w:tab w:val="right" w:pos="8838"/>
-        </w:tabs>
-        <w:rPr>
-          <w:rFonts w:ascii="Arial" w:eastAsia="Arial" w:hAnsi="Arial" w:cs="Arial"/>
-          <w:sz w:val="22"/>
-          <w:szCs w:val="22"/>
-        </w:rPr>
-      </w:pPr>
-    </w:p>
-    <w:p>
-      <w:pPr>
-        <w:tabs>
-          <w:tab w:val="center" w:pos="4419"/>
-          <w:tab w:val="right" w:pos="8838"/>
-        </w:tabs>
-        <w:rPr>
-          <w:rFonts w:ascii="Arial" w:eastAsia="Arial" w:hAnsi="Arial" w:cs="Arial"/>
-        </w:rPr>
-      </w:pPr>
-    </w:p>
-    <w:p>
-      <w:pPr>
-        <w:tabs>
-          <w:tab w:val="center" w:pos="4419"/>
-          <w:tab w:val="right" w:pos="8838"/>
-        </w:tabs>
-        <w:jc w:val="both"/>
-      </w:pPr>
-      <w:r>
-        <w:rPr>
-          <w:rFonts w:ascii="Arial" w:eastAsia="Arial" w:hAnsi="Arial" w:cs="Arial"/>
-          <w:b/>
-        </w:rPr>
-        <w:t xml:space="preserve">Cursos Alternativos: </w:t>
-      </w:r>
-      <w:r>
-        <w:t xml:space="preserve">Se não houver </w:t>
-      </w:r>
-      <w:r>
-        <w:t>usuári</w:t>
-      </w:r>
-      <w:r>
-        <w:t>o</w:t>
-      </w:r>
-      <w:r>
         <w:t xml:space="preserve">, </w:t>
       </w:r>
       <w:r>
@@ -12060,10 +12078,7 @@
         <w:t>-l</w:t>
       </w:r>
       <w:r>
-        <w:t>o</w:t>
-      </w:r>
-      <w:r>
-        <w:t>(s)</w:t>
+        <w:t>o(s)</w:t>
       </w:r>
       <w:r>
         <w:t xml:space="preserve">. </w:t>
@@ -12384,12 +12399,7 @@
         <w:t>(s)</w:t>
       </w:r>
       <w:r>
-        <w:t>.</w:t>
-      </w:r>
-      <w:bookmarkStart w:id="4" w:name="_GoBack"/>
-      <w:bookmarkEnd w:id="4"/>
-      <w:r>
-        <w:t xml:space="preserve"> </w:t>
+        <w:t xml:space="preserve">. </w:t>
       </w:r>
     </w:p>
     <w:p>

</xml_diff>